<commit_message>
added poster prep; MMR signature on expectations
</commit_message>
<xml_diff>
--- a/deliverables/initial-plan-staging/Team Expectation Agreement signed.docx
+++ b/deliverables/initial-plan-staging/Team Expectation Agreement signed.docx
@@ -15,8 +15,13 @@
         <w:pStyle w:val="Heading2"/>
       </w:pPr>
       <w:r>
-        <w:t>Team Braavos</w:t>
-      </w:r>
+        <w:t xml:space="preserve">Team </w:t>
+      </w:r>
+      <w:proofErr w:type="spellStart"/>
+      <w:r>
+        <w:t>Braavos</w:t>
+      </w:r>
+      <w:proofErr w:type="spellEnd"/>
       <w:r>
         <w:t xml:space="preserve"> </w:t>
       </w:r>
@@ -48,11 +53,11 @@
       <w:r>
         <w:t xml:space="preserve"> Regularly during the week via Slack. Email, minimal as necessary. </w:t>
       </w:r>
+      <w:proofErr w:type="spellStart"/>
       <w:r>
         <w:t>Electonic</w:t>
       </w:r>
-      <w:bookmarkStart w:id="0" w:name="_GoBack"/>
-      <w:bookmarkEnd w:id="0"/>
+      <w:proofErr w:type="spellEnd"/>
       <w:r>
         <w:t xml:space="preserve"> signatures will suffice.</w:t>
       </w:r>
@@ -76,7 +81,23 @@
         <w:t>Collaboration Policy:</w:t>
       </w:r>
       <w:r>
-        <w:t xml:space="preserve"> Trello / Kanban Board </w:t>
+        <w:t xml:space="preserve"> </w:t>
+      </w:r>
+      <w:proofErr w:type="spellStart"/>
+      <w:r>
+        <w:t>Trello</w:t>
+      </w:r>
+      <w:proofErr w:type="spellEnd"/>
+      <w:r>
+        <w:t xml:space="preserve"> / </w:t>
+      </w:r>
+      <w:proofErr w:type="spellStart"/>
+      <w:r>
+        <w:t>Kanban</w:t>
+      </w:r>
+      <w:proofErr w:type="spellEnd"/>
+      <w:r>
+        <w:t xml:space="preserve"> Board </w:t>
       </w:r>
       <w:r>
         <w:t xml:space="preserve">is </w:t>
@@ -88,10 +109,26 @@
         <w:t>kept</w:t>
       </w:r>
       <w:r>
-        <w:t>.  Source control will use github with individual branches, regular check-ins and merges. We are attempting to be fully Agile so any member can work on any story. Each story should be short, no longer than two days.</w:t>
-      </w:r>
-      <w:r>
-        <w:t xml:space="preserve"> Stories that are blocked will be indicated as such in Trello.</w:t>
+        <w:t xml:space="preserve">.  Source control will use </w:t>
+      </w:r>
+      <w:proofErr w:type="spellStart"/>
+      <w:r>
+        <w:t>github</w:t>
+      </w:r>
+      <w:proofErr w:type="spellEnd"/>
+      <w:r>
+        <w:t xml:space="preserve"> with individual branches, regular check-ins and merges. We are attempting to be fully Agile so any member can work on any story. Each story should be short, no longer than two days.</w:t>
+      </w:r>
+      <w:r>
+        <w:t xml:space="preserve"> Stories that are blocked will be indicated as such in </w:t>
+      </w:r>
+      <w:proofErr w:type="spellStart"/>
+      <w:r>
+        <w:t>Trello</w:t>
+      </w:r>
+      <w:proofErr w:type="spellEnd"/>
+      <w:r>
+        <w:t>.</w:t>
       </w:r>
     </w:p>
     <w:p>
@@ -130,7 +167,15 @@
         <w:t>Signature 1:</w:t>
       </w:r>
       <w:r>
-        <w:t xml:space="preserve"> (signed Marina Adario) 3/28/16 12:07am</w:t>
+        <w:t xml:space="preserve"> (signed Marina </w:t>
+      </w:r>
+      <w:proofErr w:type="spellStart"/>
+      <w:r>
+        <w:t>Adario</w:t>
+      </w:r>
+      <w:proofErr w:type="spellEnd"/>
+      <w:r>
+        <w:t>) 3/28/16 12:07am</w:t>
       </w:r>
     </w:p>
     <w:p>
@@ -153,6 +198,11 @@
       <w:r>
         <w:t>Signature 4:</w:t>
       </w:r>
+      <w:r>
+        <w:t xml:space="preserve">  (signed Malcolm Mason Rodriguez) 3/28/16 2:14pm</w:t>
+      </w:r>
+      <w:bookmarkStart w:id="0" w:name="_GoBack"/>
+      <w:bookmarkEnd w:id="0"/>
     </w:p>
     <w:sectPr>
       <w:pgSz w:w="12240" w:h="15840"/>

</xml_diff>